<commit_message>
completed final project part 3
</commit_message>
<xml_diff>
--- a/final_project/fp_3/Final Project Part 3 - Report.docx
+++ b/final_project/fp_3/Final Project Part 3 - Report.docx
@@ -892,7 +892,13 @@
         <w:t xml:space="preserve">Although the model does show good training and testing accuracy, it does not work. It is a good </w:t>
       </w:r>
       <w:r>
-        <w:t>model;</w:t>
+        <w:t>model</w:t>
+      </w:r>
+      <w:r>
+        <w:t xml:space="preserve"> in terms of the accuracy</w:t>
+      </w:r>
+      <w:r>
+        <w:t>;</w:t>
       </w:r>
       <w:r>
         <w:t xml:space="preserve"> however, our classification data is insufficient. We have a large amount of 0, hold, classified data and very infrequently do we have 1 or 2, buy/sell. Because of this, our model can essentially predict 0 every time, never predict 1 or 2, and still produce greatly accurate results which does not help us attain our goal of timing our investments appropriately for buy, sell, and hold.</w:t>
@@ -969,6 +975,381 @@
         </w:rPr>
         <w:t xml:space="preserve">: </w:t>
       </w:r>
+      <w:r>
+        <w:t xml:space="preserve">We will </w:t>
+      </w:r>
+      <w:r>
+        <w:t>be</w:t>
+      </w:r>
+      <w:r>
+        <w:t xml:space="preserve"> able to use the normalized data from our RNN Timeseries model to segment our data. Our approach here is to determine if certain time periods are segmented as trending downward or trending upward. We migh</w:t>
+      </w:r>
+      <w:r>
+        <w:t>t</w:t>
+      </w:r>
+      <w:r>
+        <w:t xml:space="preserve"> possibly see some seasonality in the data as well. This will be conducted for each rolling window period of 20, 60, and 120 days </w:t>
+      </w:r>
+      <w:r>
+        <w:t>like</w:t>
+      </w:r>
+      <w:r>
+        <w:t xml:space="preserve"> how we evaluated our RNN model. However, we will be reviewing </w:t>
+      </w:r>
+      <w:r>
+        <w:t>silhouette</w:t>
+      </w:r>
+      <w:r>
+        <w:t xml:space="preserve"> scores to determine the best k value to use for our data.</w:t>
+      </w:r>
+      <w:r>
+        <w:t xml:space="preserve"> We will be using multiple K values for our models with the expectation and hope that we will see our silhouette score reach new 0.5 for the best k value. </w:t>
+      </w:r>
+    </w:p>
+    <w:p/>
+    <w:p>
+      <w:pPr>
+        <w:jc w:val="center"/>
+      </w:pPr>
+      <w:r>
+        <w:lastRenderedPageBreak/>
+        <w:drawing>
+          <wp:inline distT="0" distB="0" distL="0" distR="0" wp14:anchorId="1D7C296A" wp14:editId="42ADF978">
+            <wp:extent cx="5943600" cy="3951605"/>
+            <wp:effectExtent l="0" t="0" r="0" b="0"/>
+            <wp:docPr id="644006593" name="Picture 1" descr="A graph of different types of windows&#10;&#10;Description automatically generated with medium confidence"/>
+            <wp:cNvGraphicFramePr>
+              <a:graphicFrameLocks xmlns:a="http://schemas.openxmlformats.org/drawingml/2006/main" noChangeAspect="1"/>
+            </wp:cNvGraphicFramePr>
+            <a:graphic xmlns:a="http://schemas.openxmlformats.org/drawingml/2006/main">
+              <a:graphicData uri="http://schemas.openxmlformats.org/drawingml/2006/picture">
+                <pic:pic xmlns:pic="http://schemas.openxmlformats.org/drawingml/2006/picture">
+                  <pic:nvPicPr>
+                    <pic:cNvPr id="644006593" name="Picture 1" descr="A graph of different types of windows&#10;&#10;Description automatically generated with medium confidence"/>
+                    <pic:cNvPicPr/>
+                  </pic:nvPicPr>
+                  <pic:blipFill>
+                    <a:blip r:embed="rId14"/>
+                    <a:stretch>
+                      <a:fillRect/>
+                    </a:stretch>
+                  </pic:blipFill>
+                  <pic:spPr>
+                    <a:xfrm>
+                      <a:off x="0" y="0"/>
+                      <a:ext cx="5943600" cy="3951605"/>
+                    </a:xfrm>
+                    <a:prstGeom prst="rect">
+                      <a:avLst/>
+                    </a:prstGeom>
+                  </pic:spPr>
+                </pic:pic>
+              </a:graphicData>
+            </a:graphic>
+          </wp:inline>
+        </w:drawing>
+      </w:r>
+    </w:p>
+    <w:p>
+      <w:pPr>
+        <w:jc w:val="center"/>
+      </w:pPr>
+    </w:p>
+    <w:p>
+      <w:r>
+        <w:t xml:space="preserve">We can see here that our silhouette scores are </w:t>
+      </w:r>
+      <w:r>
+        <w:t>not very good. The biggest issues here is</w:t>
+      </w:r>
+      <w:r>
+        <w:t xml:space="preserve"> </w:t>
+      </w:r>
+      <w:r>
+        <w:t>most likely the dimensionality. When I initially approached this</w:t>
+      </w:r>
+      <w:r>
+        <w:t>,</w:t>
+      </w:r>
+      <w:r>
+        <w:t xml:space="preserve"> I did not consider that dimensionality might be an issue, to combat this we can use </w:t>
+      </w:r>
+      <w:r>
+        <w:t>Principal</w:t>
+      </w:r>
+      <w:r>
+        <w:t xml:space="preserve"> Component Analysis (PCA) for dimensionality reduction. </w:t>
+      </w:r>
+      <w:r>
+        <w:t>However, we do want to consider the number of components for PCA. Below are the silhouette scores for PCA components equal to 2, 3, and 4.</w:t>
+      </w:r>
+    </w:p>
+    <w:p/>
+    <w:p>
+      <w:pPr>
+        <w:jc w:val="center"/>
+      </w:pPr>
+      <w:r>
+        <w:lastRenderedPageBreak/>
+        <w:drawing>
+          <wp:inline distT="0" distB="0" distL="0" distR="0" wp14:anchorId="57C3ECDC" wp14:editId="31EB8900">
+            <wp:extent cx="5943600" cy="3931920"/>
+            <wp:effectExtent l="0" t="0" r="0" b="5080"/>
+            <wp:docPr id="1743588467" name="Picture 1" descr="A graph of different types of lines&#10;&#10;Description automatically generated with medium confidence"/>
+            <wp:cNvGraphicFramePr>
+              <a:graphicFrameLocks xmlns:a="http://schemas.openxmlformats.org/drawingml/2006/main" noChangeAspect="1"/>
+            </wp:cNvGraphicFramePr>
+            <a:graphic xmlns:a="http://schemas.openxmlformats.org/drawingml/2006/main">
+              <a:graphicData uri="http://schemas.openxmlformats.org/drawingml/2006/picture">
+                <pic:pic xmlns:pic="http://schemas.openxmlformats.org/drawingml/2006/picture">
+                  <pic:nvPicPr>
+                    <pic:cNvPr id="1743588467" name="Picture 1" descr="A graph of different types of lines&#10;&#10;Description automatically generated with medium confidence"/>
+                    <pic:cNvPicPr/>
+                  </pic:nvPicPr>
+                  <pic:blipFill>
+                    <a:blip r:embed="rId15"/>
+                    <a:stretch>
+                      <a:fillRect/>
+                    </a:stretch>
+                  </pic:blipFill>
+                  <pic:spPr>
+                    <a:xfrm>
+                      <a:off x="0" y="0"/>
+                      <a:ext cx="5943600" cy="3931920"/>
+                    </a:xfrm>
+                    <a:prstGeom prst="rect">
+                      <a:avLst/>
+                    </a:prstGeom>
+                  </pic:spPr>
+                </pic:pic>
+              </a:graphicData>
+            </a:graphic>
+          </wp:inline>
+        </w:drawing>
+      </w:r>
+    </w:p>
+    <w:p>
+      <w:pPr>
+        <w:jc w:val="center"/>
+      </w:pPr>
+    </w:p>
+    <w:p>
+      <w:pPr>
+        <w:jc w:val="center"/>
+      </w:pPr>
+      <w:r>
+        <w:drawing>
+          <wp:inline distT="0" distB="0" distL="0" distR="0" wp14:anchorId="59C423FD" wp14:editId="32B974D6">
+            <wp:extent cx="5943600" cy="3931920"/>
+            <wp:effectExtent l="0" t="0" r="0" b="5080"/>
+            <wp:docPr id="2088878168" name="Picture 1" descr="A line graph with text&#10;&#10;Description automatically generated with medium confidence"/>
+            <wp:cNvGraphicFramePr>
+              <a:graphicFrameLocks xmlns:a="http://schemas.openxmlformats.org/drawingml/2006/main" noChangeAspect="1"/>
+            </wp:cNvGraphicFramePr>
+            <a:graphic xmlns:a="http://schemas.openxmlformats.org/drawingml/2006/main">
+              <a:graphicData uri="http://schemas.openxmlformats.org/drawingml/2006/picture">
+                <pic:pic xmlns:pic="http://schemas.openxmlformats.org/drawingml/2006/picture">
+                  <pic:nvPicPr>
+                    <pic:cNvPr id="2088878168" name="Picture 1" descr="A line graph with text&#10;&#10;Description automatically generated with medium confidence"/>
+                    <pic:cNvPicPr/>
+                  </pic:nvPicPr>
+                  <pic:blipFill>
+                    <a:blip r:embed="rId16"/>
+                    <a:stretch>
+                      <a:fillRect/>
+                    </a:stretch>
+                  </pic:blipFill>
+                  <pic:spPr>
+                    <a:xfrm>
+                      <a:off x="0" y="0"/>
+                      <a:ext cx="5943600" cy="3931920"/>
+                    </a:xfrm>
+                    <a:prstGeom prst="rect">
+                      <a:avLst/>
+                    </a:prstGeom>
+                  </pic:spPr>
+                </pic:pic>
+              </a:graphicData>
+            </a:graphic>
+          </wp:inline>
+        </w:drawing>
+      </w:r>
+    </w:p>
+    <w:p>
+      <w:pPr>
+        <w:jc w:val="center"/>
+      </w:pPr>
+    </w:p>
+    <w:p>
+      <w:pPr>
+        <w:jc w:val="center"/>
+      </w:pPr>
+      <w:r>
+        <w:drawing>
+          <wp:inline distT="0" distB="0" distL="0" distR="0" wp14:anchorId="1795EDA8" wp14:editId="5CB81C06">
+            <wp:extent cx="5943600" cy="3931920"/>
+            <wp:effectExtent l="0" t="0" r="0" b="5080"/>
+            <wp:docPr id="785172372" name="Picture 1" descr="A graph of different types of windows&#10;&#10;Description automatically generated with medium confidence"/>
+            <wp:cNvGraphicFramePr>
+              <a:graphicFrameLocks xmlns:a="http://schemas.openxmlformats.org/drawingml/2006/main" noChangeAspect="1"/>
+            </wp:cNvGraphicFramePr>
+            <a:graphic xmlns:a="http://schemas.openxmlformats.org/drawingml/2006/main">
+              <a:graphicData uri="http://schemas.openxmlformats.org/drawingml/2006/picture">
+                <pic:pic xmlns:pic="http://schemas.openxmlformats.org/drawingml/2006/picture">
+                  <pic:nvPicPr>
+                    <pic:cNvPr id="785172372" name="Picture 1" descr="A graph of different types of windows&#10;&#10;Description automatically generated with medium confidence"/>
+                    <pic:cNvPicPr/>
+                  </pic:nvPicPr>
+                  <pic:blipFill>
+                    <a:blip r:embed="rId17"/>
+                    <a:stretch>
+                      <a:fillRect/>
+                    </a:stretch>
+                  </pic:blipFill>
+                  <pic:spPr>
+                    <a:xfrm>
+                      <a:off x="0" y="0"/>
+                      <a:ext cx="5943600" cy="3931920"/>
+                    </a:xfrm>
+                    <a:prstGeom prst="rect">
+                      <a:avLst/>
+                    </a:prstGeom>
+                  </pic:spPr>
+                </pic:pic>
+              </a:graphicData>
+            </a:graphic>
+          </wp:inline>
+        </w:drawing>
+      </w:r>
+    </w:p>
+    <w:p>
+      <w:pPr>
+        <w:jc w:val="center"/>
+      </w:pPr>
+    </w:p>
+    <w:p>
+      <w:r>
+        <w:t xml:space="preserve">I initially chose PCA components equal to 3 with a </w:t>
+      </w:r>
+      <w:proofErr w:type="gramStart"/>
+      <w:r>
+        <w:t>20 day</w:t>
+      </w:r>
+      <w:proofErr w:type="gramEnd"/>
+      <w:r>
+        <w:t xml:space="preserve"> window just to see if the clustering results yielded results that could be used in practice. However, </w:t>
+      </w:r>
+      <w:proofErr w:type="gramStart"/>
+      <w:r>
+        <w:t>There</w:t>
+      </w:r>
+      <w:proofErr w:type="gramEnd"/>
+      <w:r>
+        <w:t xml:space="preserve"> were aspects of the third (purple) classification that I could not make sense of that would be applicable to seasonality or momentum. </w:t>
+      </w:r>
+    </w:p>
+    <w:p/>
+    <w:p>
+      <w:pPr>
+        <w:jc w:val="center"/>
+      </w:pPr>
+      <w:r>
+        <w:drawing>
+          <wp:inline distT="0" distB="0" distL="0" distR="0" wp14:anchorId="2EEED79C" wp14:editId="5BDFF89D">
+            <wp:extent cx="5943600" cy="2466340"/>
+            <wp:effectExtent l="0" t="0" r="0" b="0"/>
+            <wp:docPr id="328782755" name="Picture 1" descr="A graph showing the growth of the stock market&#10;&#10;Description automatically generated"/>
+            <wp:cNvGraphicFramePr>
+              <a:graphicFrameLocks xmlns:a="http://schemas.openxmlformats.org/drawingml/2006/main" noChangeAspect="1"/>
+            </wp:cNvGraphicFramePr>
+            <a:graphic xmlns:a="http://schemas.openxmlformats.org/drawingml/2006/main">
+              <a:graphicData uri="http://schemas.openxmlformats.org/drawingml/2006/picture">
+                <pic:pic xmlns:pic="http://schemas.openxmlformats.org/drawingml/2006/picture">
+                  <pic:nvPicPr>
+                    <pic:cNvPr id="328782755" name="Picture 1" descr="A graph showing the growth of the stock market&#10;&#10;Description automatically generated"/>
+                    <pic:cNvPicPr/>
+                  </pic:nvPicPr>
+                  <pic:blipFill>
+                    <a:blip r:embed="rId18"/>
+                    <a:stretch>
+                      <a:fillRect/>
+                    </a:stretch>
+                  </pic:blipFill>
+                  <pic:spPr>
+                    <a:xfrm>
+                      <a:off x="0" y="0"/>
+                      <a:ext cx="5943600" cy="2466340"/>
+                    </a:xfrm>
+                    <a:prstGeom prst="rect">
+                      <a:avLst/>
+                    </a:prstGeom>
+                  </pic:spPr>
+                </pic:pic>
+              </a:graphicData>
+            </a:graphic>
+          </wp:inline>
+        </w:drawing>
+      </w:r>
+    </w:p>
+    <w:p>
+      <w:pPr>
+        <w:jc w:val="center"/>
+      </w:pPr>
+    </w:p>
+    <w:p>
+      <w:r>
+        <w:lastRenderedPageBreak/>
+        <w:t xml:space="preserve">It initially seems that the purple clusters would be interpreted as the bottoms or peaks, however, looking closer it seems that there is no immediately noticeable pattern. Considering these results, I decided to review the actual best silhouette score with PCA components equal to 2 and a </w:t>
+      </w:r>
+      <w:r>
+        <w:t>20-day</w:t>
+      </w:r>
+      <w:r>
+        <w:t xml:space="preserve"> rolling window. </w:t>
+      </w:r>
+    </w:p>
+    <w:p/>
+    <w:p>
+      <w:pPr>
+        <w:jc w:val="center"/>
+      </w:pPr>
+      <w:r>
+        <w:drawing>
+          <wp:inline distT="0" distB="0" distL="0" distR="0" wp14:anchorId="0461EBA9" wp14:editId="17C5B1C5">
+            <wp:extent cx="5943600" cy="2466340"/>
+            <wp:effectExtent l="0" t="0" r="0" b="0"/>
+            <wp:docPr id="1006833020" name="Picture 1" descr="A graph showing the growth of a stock market&#10;&#10;Description automatically generated"/>
+            <wp:cNvGraphicFramePr>
+              <a:graphicFrameLocks xmlns:a="http://schemas.openxmlformats.org/drawingml/2006/main" noChangeAspect="1"/>
+            </wp:cNvGraphicFramePr>
+            <a:graphic xmlns:a="http://schemas.openxmlformats.org/drawingml/2006/main">
+              <a:graphicData uri="http://schemas.openxmlformats.org/drawingml/2006/picture">
+                <pic:pic xmlns:pic="http://schemas.openxmlformats.org/drawingml/2006/picture">
+                  <pic:nvPicPr>
+                    <pic:cNvPr id="1006833020" name="Picture 1" descr="A graph showing the growth of a stock market&#10;&#10;Description automatically generated"/>
+                    <pic:cNvPicPr/>
+                  </pic:nvPicPr>
+                  <pic:blipFill>
+                    <a:blip r:embed="rId19"/>
+                    <a:stretch>
+                      <a:fillRect/>
+                    </a:stretch>
+                  </pic:blipFill>
+                  <pic:spPr>
+                    <a:xfrm>
+                      <a:off x="0" y="0"/>
+                      <a:ext cx="5943600" cy="2466340"/>
+                    </a:xfrm>
+                    <a:prstGeom prst="rect">
+                      <a:avLst/>
+                    </a:prstGeom>
+                  </pic:spPr>
+                </pic:pic>
+              </a:graphicData>
+            </a:graphic>
+          </wp:inline>
+        </w:drawing>
+      </w:r>
     </w:p>
     <w:p>
       <w:pPr>
@@ -977,12 +1358,51 @@
       </w:pPr>
     </w:p>
     <w:p>
-      <w:pPr>
-        <w:ind w:firstLine="720"/>
-      </w:pPr>
+      <w:r>
+        <w:t xml:space="preserve">This actually looks </w:t>
+      </w:r>
+      <w:proofErr w:type="gramStart"/>
+      <w:r>
+        <w:t>fantastic,</w:t>
+      </w:r>
+      <w:proofErr w:type="gramEnd"/>
+      <w:r>
+        <w:t xml:space="preserve"> we can see that the </w:t>
+      </w:r>
+      <w:proofErr w:type="spellStart"/>
+      <w:r>
+        <w:t>kmeans</w:t>
+      </w:r>
+      <w:proofErr w:type="spellEnd"/>
+      <w:r>
+        <w:t xml:space="preserve"> model is clustering the price at the times when the </w:t>
+      </w:r>
+      <w:proofErr w:type="spellStart"/>
+      <w:r>
+        <w:t>ETF</w:t>
+      </w:r>
+      <w:proofErr w:type="spellEnd"/>
+      <w:r>
+        <w:t xml:space="preserve"> is in an uptrend </w:t>
+      </w:r>
+      <w:r>
+        <w:t xml:space="preserve">(purple) </w:t>
+      </w:r>
+      <w:r>
+        <w:t>and reclassifies when it is in a down trend</w:t>
+      </w:r>
+      <w:r>
+        <w:t xml:space="preserve"> (yellow)</w:t>
+      </w:r>
+      <w:r>
+        <w:t xml:space="preserve"> which is exactly what we were hoping for in the model.</w:t>
+      </w:r>
+      <w:r>
+        <w:t xml:space="preserve"> We can conclude that this model may be useful in adding to a final model.</w:t>
+      </w:r>
     </w:p>
     <w:sectPr>
-      <w:headerReference w:type="default" r:id="rId14"/>
+      <w:headerReference w:type="default" r:id="rId20"/>
       <w:pgSz w:w="12240" w:h="15840"/>
       <w:pgMar w:top="1440" w:right="1440" w:bottom="1440" w:left="1440" w:header="720" w:footer="720" w:gutter="0"/>
       <w:cols w:space="720"/>

</xml_diff>